<commit_message>
Update random encounters notes
</commit_message>
<xml_diff>
--- a/Random Encounters Notes.docx
+++ b/Random Encounters Notes.docx
@@ -2086,27 +2086,7 @@
                 <w:sz w:val="18"/>
                 <w:szCs w:val="18"/>
               </w:rPr>
-              <w:t xml:space="preserve"> Food Truck idea was pretty </w:t>
-            </w:r>
-            <w:proofErr w:type="gramStart"/>
-            <w:r>
-              <w:rPr>
-                <w:b w:val="0"/>
-                <w:bCs w:val="0"/>
-                <w:sz w:val="18"/>
-                <w:szCs w:val="18"/>
-              </w:rPr>
-              <w:t>stupid</w:t>
-            </w:r>
-            <w:proofErr w:type="gramEnd"/>
-            <w:r>
-              <w:rPr>
-                <w:b w:val="0"/>
-                <w:bCs w:val="0"/>
-                <w:sz w:val="18"/>
-                <w:szCs w:val="18"/>
-              </w:rPr>
-              <w:t xml:space="preserve"> and you’re forced to sell it at a loss.</w:t>
+              <w:t xml:space="preserve"> Food Truck idea was pretty stupid and you’re forced to sell it at a loss.</w:t>
             </w:r>
           </w:p>
         </w:tc>

</xml_diff>